<commit_message>
Add debug insulator pricing script and related tests
- Introduced `debug_insulator.py` to facilitate debugging of insulator pricing issues, including database connectivity checks and pricing calculations for various insulator models.
- Added `test_insulator_length_only.py` and `test_insulator_length_pricing.py` to validate the parsing and pricing logic for insulators, ensuring accurate cost calculations based on length and material specifications.
- Updated `core/pricing_engine.py` and `database/db_manager.py` to support new pricing rules for insulators, including handling of non-standard lengths and material-specific pricing adjustments.
- Enhanced `core/part_parser.py` to accommodate length-only insulator specifications, improving parsing accuracy and functionality.
- Documented changes and added comprehensive comments for clarity and maintainability.
- Included logging for pricing calculations to assist in debugging and verification of pricing logic.
</commit_message>
<xml_diff>
--- a/ZF071425A.docx
+++ b/ZF071425A.docx
@@ -77,24 +77,25 @@
     <w:p>
       <w:pPr>
         <w:pStyle w:val="Normal"/>
-        <w:rPr>
-          <w:szCs w:val="24"/>
-        </w:rPr>
-      </w:pPr>
-      <w:r>
-        <w:rPr>
-          <w:szCs w:val="24"/>
-        </w:rPr>
-      </w:r>
-    </w:p>
-    <w:p>
-      <w:pPr>
-        <w:pStyle w:val="Normal"/>
-        <w:rPr/>
-      </w:pPr>
-      <w:r>
-        <w:rPr/>
-        <w:t>Subject: LS2000 Level Switch Quote</w:t>
+        <w:rPr/>
+      </w:pPr>
+      <w:r>
+        <w:rPr>
+          <w:rFonts w:eastAsia="Arial"/>
+          <w:b/>
+          <w:szCs w:val="24"/>
+        </w:rPr>
+        <w:t xml:space="preserve">                                                      </w:t>
+      </w:r>
+    </w:p>
+    <w:p>
+      <w:pPr>
+        <w:pStyle w:val="Normal"/>
+        <w:rPr/>
+      </w:pPr>
+      <w:r>
+        <w:rPr/>
+        <w:t>Subject: LS7000 Level Switch Quote</w:t>
       </w:r>
     </w:p>
     <w:p>
@@ -114,7 +115,7 @@
       <w:r>
         <w:t xml:space="preserve">1 QTY </w:t>
         <w:tab/>
-        <w:t>LS2000-115VAC-S-10"              $ 455.00    EACH</w:t>
+        <w:t>LS7000-115VAC-S-10"-8"INS              $ 715.00    EACH</w:t>
       </w:r>
     </w:p>
     <w:p>
@@ -140,7 +141,7 @@
         <w:pStyle w:val="Normal"/>
         <w:numPr>
           <w:ilvl w:val="0"/>
-          <w:numId w:val="3"/>
+          <w:numId w:val="2"/>
         </w:numPr>
         <w:tabs>
           <w:tab w:val="clear" w:pos="720"/>
@@ -151,142 +152,7 @@
       </w:pPr>
       <w:r>
         <w:rPr/>
-        <w:t>Output: 10 Amp SPDT Relay</w:t>
-      </w:r>
-    </w:p>
-    <w:p>
-      <w:pPr>
-        <w:pStyle w:val="Normal"/>
-        <w:numPr>
-          <w:ilvl w:val="0"/>
-          <w:numId w:val="3"/>
-        </w:numPr>
-        <w:tabs>
-          <w:tab w:val="clear" w:pos="720"/>
-          <w:tab w:val="left" w:pos="1800" w:leader="none"/>
-        </w:tabs>
-        <w:ind w:hanging="360" w:left="1800" w:right="0"/>
-        <w:rPr/>
-      </w:pPr>
-      <w:r>
-        <w:rPr/>
-        <w:t>Selectable Fail-Safe High or Low Level</w:t>
-      </w:r>
-    </w:p>
-    <w:p>
-      <w:pPr>
-        <w:pStyle w:val="Normal"/>
-        <w:numPr>
-          <w:ilvl w:val="0"/>
-          <w:numId w:val="3"/>
-        </w:numPr>
-        <w:tabs>
-          <w:tab w:val="clear" w:pos="720"/>
-          <w:tab w:val="left" w:pos="1800" w:leader="none"/>
-        </w:tabs>
-        <w:ind w:hanging="360" w:left="1800" w:right="0"/>
-        <w:rPr/>
-      </w:pPr>
-      <w:r>
-        <w:t>Process Connection: 3/4"  NPT, 316SS (300 PSI Max.)</w:t>
-      </w:r>
-    </w:p>
-    <w:p>
-      <w:pPr>
-        <w:pStyle w:val="Normal"/>
-        <w:numPr>
-          <w:ilvl w:val="0"/>
-          <w:numId w:val="3"/>
-        </w:numPr>
-        <w:tabs>
-          <w:tab w:val="clear" w:pos="720"/>
-          <w:tab w:val="left" w:pos="1800" w:leader="none"/>
-        </w:tabs>
-        <w:ind w:hanging="360" w:left="1800" w:right="0"/>
-        <w:rPr/>
-      </w:pPr>
-      <w:r>
-        <w:t>Insulator: UHMWPE, 4" Long (180 F)</w:t>
-      </w:r>
-    </w:p>
-    <w:p>
-      <w:pPr>
-        <w:pStyle w:val="Normal"/>
-        <w:numPr>
-          <w:ilvl w:val="0"/>
-          <w:numId w:val="3"/>
-        </w:numPr>
-        <w:tabs>
-          <w:tab w:val="clear" w:pos="720"/>
-          <w:tab w:val="left" w:pos="1800" w:leader="none"/>
-        </w:tabs>
-        <w:ind w:hanging="360" w:left="1800" w:right="0"/>
-        <w:rPr/>
-      </w:pPr>
-      <w:r>
-        <w:t>Probe: ½" Diameter 316 Stainless Steel x 10"</w:t>
-      </w:r>
-    </w:p>
-    <w:p>
-      <w:pPr>
-        <w:pStyle w:val="Normal"/>
-        <w:numPr>
-          <w:ilvl w:val="0"/>
-          <w:numId w:val="3"/>
-        </w:numPr>
-        <w:tabs>
-          <w:tab w:val="clear" w:pos="720"/>
-          <w:tab w:val="left" w:pos="1800" w:leader="none"/>
-        </w:tabs>
-        <w:ind w:hanging="360" w:left="1800" w:right="0"/>
-        <w:rPr/>
-      </w:pPr>
-      <w:r>
-        <w:rPr/>
-        <w:t>Housing: Cast Aluminum, NEMA 7, C, D; NEMA 9, E, F, &amp; G</w:t>
-      </w:r>
-    </w:p>
-    <w:p>
-      <w:pPr>
-        <w:pStyle w:val="Normal"/>
-        <w:numPr>
-          <w:ilvl w:val="0"/>
-          <w:numId w:val="3"/>
-        </w:numPr>
-        <w:ind w:hanging="360" w:left="1800" w:right="0"/>
-        <w:rPr/>
-      </w:pPr>
-      <w:r>
-        <w:rPr/>
-        <w:t>2-Year Warranty</w:t>
-      </w:r>
-    </w:p>
-    <w:p>
-      <w:pPr>
-        <w:pStyle w:val="Normal"/>
-        <w:rPr/>
-      </w:pPr>
-      <w:r>
-        <w:rPr/>
-      </w:r>
-    </w:p>
-    <w:p>
-      <w:pPr>
-        <w:pStyle w:val="Normal"/>
-        <w:rPr/>
-      </w:pPr>
-      <w:r>
-        <w:rPr/>
-      </w:r>
-    </w:p>
-    <w:p>
-      <w:pPr>
-        <w:pStyle w:val="Normal"/>
-        <w:rPr/>
-      </w:pPr>
-      <w:r>
-        <w:rPr/>
-        <w:t>Notes:</w:t>
+        <w:t>Output: 2 Form C contacts 5 Amp DPDT Relay</w:t>
       </w:r>
     </w:p>
     <w:p>
@@ -296,10 +162,16 @@
           <w:ilvl w:val="0"/>
           <w:numId w:val="2"/>
         </w:numPr>
-        <w:rPr/>
-      </w:pPr>
-      <w:r>
-        <w:t>For longer probes please add $ 45.0 per foot</w:t>
+        <w:tabs>
+          <w:tab w:val="clear" w:pos="720"/>
+          <w:tab w:val="left" w:pos="1800" w:leader="none"/>
+        </w:tabs>
+        <w:ind w:hanging="360" w:left="1800" w:right="0"/>
+        <w:rPr/>
+      </w:pPr>
+      <w:r>
+        <w:rPr/>
+        <w:t>Selectable Fail-Safe High or Low Level</w:t>
       </w:r>
     </w:p>
     <w:p>
@@ -309,11 +181,16 @@
           <w:ilvl w:val="0"/>
           <w:numId w:val="2"/>
         </w:numPr>
-        <w:rPr/>
-      </w:pPr>
-      <w:r>
-        <w:rPr/>
-        <w:t>Other supply voltages available at no extra charge</w:t>
+        <w:tabs>
+          <w:tab w:val="clear" w:pos="720"/>
+          <w:tab w:val="left" w:pos="1800" w:leader="none"/>
+        </w:tabs>
+        <w:ind w:hanging="360" w:left="1800" w:right="0"/>
+        <w:rPr/>
+      </w:pPr>
+      <w:r>
+        <w:rPr/>
+        <w:t>Adjustable Time Delay</w:t>
       </w:r>
     </w:p>
     <w:p>
@@ -322,6 +199,172 @@
         <w:numPr>
           <w:ilvl w:val="0"/>
           <w:numId w:val="2"/>
+        </w:numPr>
+        <w:tabs>
+          <w:tab w:val="clear" w:pos="720"/>
+          <w:tab w:val="left" w:pos="1800" w:leader="none"/>
+        </w:tabs>
+        <w:ind w:hanging="360" w:left="1800" w:right="0"/>
+        <w:rPr/>
+      </w:pPr>
+      <w:r>
+        <w:rPr/>
+        <w:t>Built-in Fuse</w:t>
+      </w:r>
+    </w:p>
+    <w:p>
+      <w:pPr>
+        <w:pStyle w:val="Normal"/>
+        <w:numPr>
+          <w:ilvl w:val="0"/>
+          <w:numId w:val="2"/>
+        </w:numPr>
+        <w:tabs>
+          <w:tab w:val="clear" w:pos="720"/>
+          <w:tab w:val="left" w:pos="1800" w:leader="none"/>
+        </w:tabs>
+        <w:ind w:hanging="360" w:left="1800" w:right="0"/>
+        <w:rPr/>
+      </w:pPr>
+      <w:r>
+        <w:t xml:space="preserve">Process Connection: 1"  NPT, 316SS (1500 PSI Max.) </w:t>
+      </w:r>
+    </w:p>
+    <w:p>
+      <w:pPr>
+        <w:pStyle w:val="Normal"/>
+        <w:numPr>
+          <w:ilvl w:val="0"/>
+          <w:numId w:val="2"/>
+        </w:numPr>
+        <w:tabs>
+          <w:tab w:val="clear" w:pos="720"/>
+          <w:tab w:val="left" w:pos="1800" w:leader="none"/>
+        </w:tabs>
+        <w:ind w:hanging="360" w:left="1800" w:right="0"/>
+        <w:rPr/>
+      </w:pPr>
+      <w:r>
+        <w:t>Insulator: Teflon, 8" Long (180 F)</w:t>
+      </w:r>
+    </w:p>
+    <w:p>
+      <w:pPr>
+        <w:pStyle w:val="Normal"/>
+        <w:numPr>
+          <w:ilvl w:val="0"/>
+          <w:numId w:val="2"/>
+        </w:numPr>
+        <w:tabs>
+          <w:tab w:val="clear" w:pos="720"/>
+          <w:tab w:val="left" w:pos="1800" w:leader="none"/>
+        </w:tabs>
+        <w:ind w:hanging="360" w:left="1800" w:right="0"/>
+        <w:rPr/>
+      </w:pPr>
+      <w:r>
+        <w:t>Probe: ½" Diameter 316 Stainless Steel x 10"</w:t>
+      </w:r>
+    </w:p>
+    <w:p>
+      <w:pPr>
+        <w:pStyle w:val="Normal"/>
+        <w:numPr>
+          <w:ilvl w:val="0"/>
+          <w:numId w:val="2"/>
+        </w:numPr>
+        <w:tabs>
+          <w:tab w:val="clear" w:pos="720"/>
+          <w:tab w:val="left" w:pos="1800" w:leader="none"/>
+        </w:tabs>
+        <w:ind w:hanging="360" w:left="1800" w:right="0"/>
+        <w:rPr/>
+      </w:pPr>
+      <w:r>
+        <w:rPr/>
+        <w:t>Housing: Cast Aluminum, NEMA 7, D; NEMA 9, E, F, &amp; G</w:t>
+      </w:r>
+    </w:p>
+    <w:p>
+      <w:pPr>
+        <w:pStyle w:val="Normal"/>
+        <w:numPr>
+          <w:ilvl w:val="0"/>
+          <w:numId w:val="2"/>
+        </w:numPr>
+        <w:tabs>
+          <w:tab w:val="clear" w:pos="720"/>
+          <w:tab w:val="left" w:pos="1800" w:leader="none"/>
+        </w:tabs>
+        <w:ind w:hanging="360" w:left="1800" w:right="0"/>
+        <w:rPr/>
+      </w:pPr>
+      <w:r>
+        <w:rPr/>
+        <w:t>2-Year Warranty</w:t>
+      </w:r>
+    </w:p>
+    <w:p>
+      <w:pPr>
+        <w:pStyle w:val="Normal"/>
+        <w:rPr/>
+      </w:pPr>
+      <w:r>
+        <w:rPr/>
+      </w:r>
+    </w:p>
+    <w:p>
+      <w:pPr>
+        <w:pStyle w:val="Normal"/>
+        <w:rPr/>
+      </w:pPr>
+      <w:r>
+        <w:rPr/>
+      </w:r>
+    </w:p>
+    <w:p>
+      <w:pPr>
+        <w:pStyle w:val="Normal"/>
+        <w:rPr/>
+      </w:pPr>
+      <w:r>
+        <w:rPr/>
+        <w:t>Notes:</w:t>
+      </w:r>
+    </w:p>
+    <w:p>
+      <w:pPr>
+        <w:pStyle w:val="Normal"/>
+        <w:numPr>
+          <w:ilvl w:val="0"/>
+          <w:numId w:val="4"/>
+        </w:numPr>
+        <w:rPr/>
+      </w:pPr>
+      <w:r>
+        <w:t>For longer probes please add $ 45.0 per foot</w:t>
+      </w:r>
+    </w:p>
+    <w:p>
+      <w:pPr>
+        <w:pStyle w:val="Normal"/>
+        <w:numPr>
+          <w:ilvl w:val="0"/>
+          <w:numId w:val="4"/>
+        </w:numPr>
+        <w:rPr/>
+      </w:pPr>
+      <w:r>
+        <w:rPr/>
+        <w:t>Other supply voltages available at no extra charge</w:t>
+      </w:r>
+    </w:p>
+    <w:p>
+      <w:pPr>
+        <w:pStyle w:val="Normal"/>
+        <w:numPr>
+          <w:ilvl w:val="0"/>
+          <w:numId w:val="4"/>
         </w:numPr>
         <w:rPr/>
       </w:pPr>
@@ -860,7 +903,7 @@
       <w:lvlJc w:val="left"/>
       <w:pPr>
         <w:tabs>
-          <w:tab w:val="num" w:pos="720"/>
+          <w:tab w:val="num" w:pos="0"/>
         </w:tabs>
         <w:ind w:left="720" w:hanging="360"/>
       </w:pPr>
@@ -1095,6 +1138,127 @@
     </w:lvl>
   </w:abstractNum>
   <w:abstractNum w:abstractNumId="4">
+    <w:lvl w:ilvl="0">
+      <w:start w:val="1"/>
+      <w:numFmt w:val="bullet"/>
+      <w:lvlText w:val=""/>
+      <w:lvlJc w:val="left"/>
+      <w:pPr>
+        <w:tabs>
+          <w:tab w:val="num" w:pos="720"/>
+        </w:tabs>
+        <w:ind w:left="720" w:hanging="360"/>
+      </w:pPr>
+      <w:rPr>
+        <w:rFonts w:ascii="Symbol" w:hAnsi="Symbol" w:cs="Symbol" w:hint="default"/>
+      </w:rPr>
+    </w:lvl>
+    <w:lvl w:ilvl="1">
+      <w:start w:val="1"/>
+      <w:numFmt w:val="decimal"/>
+      <w:lvlText w:val="%2."/>
+      <w:lvlJc w:val="left"/>
+      <w:pPr>
+        <w:tabs>
+          <w:tab w:val="num" w:pos="1080"/>
+        </w:tabs>
+        <w:ind w:left="1080" w:hanging="360"/>
+      </w:pPr>
+      <w:rPr/>
+    </w:lvl>
+    <w:lvl w:ilvl="2">
+      <w:start w:val="1"/>
+      <w:numFmt w:val="decimal"/>
+      <w:lvlText w:val="%3."/>
+      <w:lvlJc w:val="left"/>
+      <w:pPr>
+        <w:tabs>
+          <w:tab w:val="num" w:pos="1440"/>
+        </w:tabs>
+        <w:ind w:left="1440" w:hanging="360"/>
+      </w:pPr>
+      <w:rPr/>
+    </w:lvl>
+    <w:lvl w:ilvl="3">
+      <w:start w:val="1"/>
+      <w:numFmt w:val="decimal"/>
+      <w:lvlText w:val="%4."/>
+      <w:lvlJc w:val="left"/>
+      <w:pPr>
+        <w:tabs>
+          <w:tab w:val="num" w:pos="1800"/>
+        </w:tabs>
+        <w:ind w:left="1800" w:hanging="360"/>
+      </w:pPr>
+      <w:rPr/>
+    </w:lvl>
+    <w:lvl w:ilvl="4">
+      <w:start w:val="1"/>
+      <w:numFmt w:val="decimal"/>
+      <w:lvlText w:val="%5."/>
+      <w:lvlJc w:val="left"/>
+      <w:pPr>
+        <w:tabs>
+          <w:tab w:val="num" w:pos="2160"/>
+        </w:tabs>
+        <w:ind w:left="2160" w:hanging="360"/>
+      </w:pPr>
+      <w:rPr/>
+    </w:lvl>
+    <w:lvl w:ilvl="5">
+      <w:start w:val="1"/>
+      <w:numFmt w:val="decimal"/>
+      <w:lvlText w:val="%6."/>
+      <w:lvlJc w:val="left"/>
+      <w:pPr>
+        <w:tabs>
+          <w:tab w:val="num" w:pos="2520"/>
+        </w:tabs>
+        <w:ind w:left="2520" w:hanging="360"/>
+      </w:pPr>
+      <w:rPr/>
+    </w:lvl>
+    <w:lvl w:ilvl="6">
+      <w:start w:val="1"/>
+      <w:numFmt w:val="decimal"/>
+      <w:lvlText w:val="%7."/>
+      <w:lvlJc w:val="left"/>
+      <w:pPr>
+        <w:tabs>
+          <w:tab w:val="num" w:pos="2880"/>
+        </w:tabs>
+        <w:ind w:left="2880" w:hanging="360"/>
+      </w:pPr>
+      <w:rPr/>
+    </w:lvl>
+    <w:lvl w:ilvl="7">
+      <w:start w:val="1"/>
+      <w:numFmt w:val="decimal"/>
+      <w:lvlText w:val="%8."/>
+      <w:lvlJc w:val="left"/>
+      <w:pPr>
+        <w:tabs>
+          <w:tab w:val="num" w:pos="3240"/>
+        </w:tabs>
+        <w:ind w:left="3240" w:hanging="360"/>
+      </w:pPr>
+      <w:rPr/>
+    </w:lvl>
+    <w:lvl w:ilvl="8">
+      <w:start w:val="1"/>
+      <w:numFmt w:val="decimal"/>
+      <w:lvlText w:val="%9."/>
+      <w:lvlJc w:val="left"/>
+      <w:pPr>
+        <w:tabs>
+          <w:tab w:val="num" w:pos="3600"/>
+        </w:tabs>
+        <w:ind w:left="3600" w:hanging="360"/>
+      </w:pPr>
+      <w:rPr/>
+    </w:lvl>
+  </w:abstractNum>
+  <w:abstractNum w:abstractNumId="5">
     <w:lvl w:ilvl="0">
       <w:start w:val="1"/>
       <w:numFmt w:val="none"/>
@@ -1224,6 +1388,9 @@
   </w:num>
   <w:num w:numId="4">
     <w:abstractNumId w:val="4"/>
+  </w:num>
+  <w:num w:numId="5">
+    <w:abstractNumId w:val="5"/>
   </w:num>
 </w:numbering>
 </file>

</xml_diff>